<commit_message>
Avanzando en la introducción, un solo párrafo
</commit_message>
<xml_diff>
--- a/TFM Borrador Inicial.docx
+++ b/TFM Borrador Inicial.docx
@@ -3532,27 +3532,72 @@
         <w:t xml:space="preserve">Este proceso de reservación </w:t>
       </w:r>
       <w:r>
-        <w:t>implica varios problemas de organización y coordinación al momento de utilizar las salas de cómputo, como choques de horarios, duplicación de reservaciones, manipulación indebida de las reservaciones ya establecidas. Cabe mencionar que no se tiene control de auditoría en los registros ingresados, así como el historial de reservaciones tampoco posee ningún tipo de reportes que sirvan para la toma de decisiones sobre el mantenimiento y actualización de los equipos de cómputo en las salas.</w:t>
+        <w:t>implica varios problemas de organización y coordinación al momento de utilizar las salas de cómputo, como choques de horarios, duplicación de reservaciones, manipulación indebida de las reservaciones ya establecidas. Cabe mencionar que no se tiene control de auditoría en los registros ingresados, así como el historial de reservaciones</w:t>
+      </w:r>
+      <w:r>
+        <w:t>,</w:t>
+      </w:r>
+      <w:r>
+        <w:t xml:space="preserve"> tampoco posee ningún tipo de reportes que sirvan para la toma de decisiones sobre el mantenimiento y actualización de los equipos de</w:t>
+      </w:r>
+      <w:r>
+        <w:t xml:space="preserve"> cómputo</w:t>
+      </w:r>
+      <w:r>
+        <w:t>.</w:t>
+      </w:r>
+    </w:p>
+    <w:p>
+      <w:r>
+        <w:t>Por ello, como parte de las mejoras institucionales se plantea el análisis, diseño e implementaci</w:t>
+      </w:r>
+      <w:r>
+        <w:t xml:space="preserve">ón de un sistema </w:t>
+      </w:r>
+      <w:r>
+        <w:t xml:space="preserve">que </w:t>
+      </w:r>
+      <w:r>
+        <w:t>ayude a controlar, monitorear, registrar y auditar el proceso de reservaciones de salas de cómputo utilizando tecnologías web que entre sus ventajas permite el acceso desde cualquier lugar y cualquier dispositivo con internet, disponibilidad de la información</w:t>
+      </w:r>
+      <w:r>
+        <w:t xml:space="preserve"> en todo momento</w:t>
+      </w:r>
+      <w:r>
+        <w:t xml:space="preserve"> e integridad de los datos </w:t>
+      </w:r>
+      <w:r>
+        <w:t xml:space="preserve">en contraste </w:t>
+      </w:r>
+      <w:r>
+        <w:t>al</w:t>
+      </w:r>
+      <w:r>
+        <w:t xml:space="preserve"> proceso actual que usa archivos de Excel.</w:t>
+      </w:r>
+      <w:r>
+        <w:t xml:space="preserve"> </w:t>
+      </w:r>
+    </w:p>
+    <w:p/>
+    <w:p>
+      <w:r>
+        <w:lastRenderedPageBreak/>
+        <w:t xml:space="preserve"> </w:t>
+      </w:r>
+    </w:p>
+    <w:p>
+      <w:r>
+        <w:t xml:space="preserve">a introducción presenta el trabajo al lector: </w:t>
+      </w:r>
+      <w:r>
+        <w:t>se debe resumir de forma esquemática pero suficientemente clara lo esencial de cada una de las partes del trabajo. La lectura de este primer capítulo ha de dar una idea clara de lo que se pretendía, las conclusiones a las que se ha llegado y del procedimiento seguido.</w:t>
       </w:r>
       <w:bookmarkStart w:id="3" w:name="_GoBack"/>
       <w:bookmarkEnd w:id="3"/>
     </w:p>
     <w:p>
       <w:r>
-        <w:t xml:space="preserve"> </w:t>
-      </w:r>
-    </w:p>
-    <w:p>
-      <w:r>
-        <w:t xml:space="preserve">a introducción presenta el trabajo al lector: </w:t>
-      </w:r>
-      <w:r>
-        <w:t>se debe resumir de forma esquemática pero suficientemente clara lo esencial de cada una de las partes del trabajo. La lectura de este primer capítulo ha de dar una idea clara de lo que se pretendía, las conclusiones a las que se ha llegado y del procedimiento seguido.</w:t>
-      </w:r>
-    </w:p>
-    <w:p>
-      <w:r>
-        <w:lastRenderedPageBreak/>
         <w:t xml:space="preserve">Como tal, es uno de los capítulos más importantes de la memoria. </w:t>
       </w:r>
       <w:r>
@@ -3646,6 +3691,7 @@
         </w:numPr>
       </w:pPr>
       <w:r>
+        <w:lastRenderedPageBreak/>
         <w:t>¿Por qué es relevante el problema?</w:t>
       </w:r>
     </w:p>
@@ -3686,7 +3732,6 @@
           <w:sz w:val="24"/>
           <w:szCs w:val="24"/>
         </w:rPr>
-        <w:lastRenderedPageBreak/>
         <w:t xml:space="preserve">Tabla </w:t>
       </w:r>
       <w:r>
@@ -4001,6 +4046,7 @@
         <w:rPr>
           <w:caps w:val="0"/>
         </w:rPr>
+        <w:lastRenderedPageBreak/>
         <w:t>Planteamiento del problema</w:t>
       </w:r>
       <w:bookmarkEnd w:id="16"/>
@@ -4012,7 +4058,6 @@
     </w:p>
     <w:p>
       <w:r>
-        <w:lastRenderedPageBreak/>
         <w:t xml:space="preserve">Es necesario que los temas escogidos tengan una vinculación directa con la ingeniería de software, </w:t>
       </w:r>
       <w:r>
@@ -5751,7 +5796,7 @@
           <w:szCs w:val="20"/>
         </w:rPr>
       </w:pPr>
-      <w:bookmarkStart w:id="37" w:name="_Hlk516162874"/>
+      <w:bookmarkStart w:id="36" w:name="_Hlk516162874"/>
       <w:r>
         <w:rPr>
           <w:rFonts w:ascii="Times New Roman" w:hAnsi="Times New Roman"/>
@@ -5760,7 +5805,7 @@
         </w:rPr>
         <w:t xml:space="preserve">La lectura de esta introducción </w:t>
       </w:r>
-      <w:bookmarkEnd w:id="37"/>
+      <w:bookmarkEnd w:id="36"/>
       <w:r>
         <w:rPr>
           <w:rFonts w:ascii="Times New Roman" w:hAnsi="Times New Roman"/>
@@ -5840,7 +5885,7 @@
         </w:rPr>
         <w:t xml:space="preserve">l </w:t>
       </w:r>
-      <w:bookmarkStart w:id="38" w:name="_Hlk27047618"/>
+      <w:bookmarkStart w:id="37" w:name="_Hlk27047618"/>
       <w:r>
         <w:rPr>
           <w:rFonts w:ascii="Times New Roman" w:eastAsia="UnitOT" w:hAnsi="Times New Roman"/>
@@ -5873,7 +5918,7 @@
         </w:rPr>
         <w:t xml:space="preserve">Estudio </w:t>
       </w:r>
-      <w:bookmarkEnd w:id="38"/>
+      <w:bookmarkEnd w:id="37"/>
       <w:r>
         <w:rPr>
           <w:rFonts w:ascii="Times New Roman" w:hAnsi="Times New Roman"/>
@@ -6145,7 +6190,7 @@
           <w:szCs w:val="20"/>
         </w:rPr>
       </w:pPr>
-      <w:bookmarkStart w:id="39" w:name="_Hlk516163552"/>
+      <w:bookmarkStart w:id="38" w:name="_Hlk516163552"/>
       <w:r>
         <w:rPr>
           <w:rFonts w:ascii="Times New Roman" w:hAnsi="Times New Roman"/>
@@ -6225,7 +6270,7 @@
           <w:szCs w:val="20"/>
         </w:rPr>
       </w:pPr>
-      <w:bookmarkStart w:id="40" w:name="_Hlk27050835"/>
+      <w:bookmarkStart w:id="39" w:name="_Hlk27050835"/>
       <w:r>
         <w:rPr>
           <w:rFonts w:ascii="Times New Roman" w:hAnsi="Times New Roman"/>
@@ -6250,8 +6295,8 @@
           <w:szCs w:val="20"/>
         </w:rPr>
       </w:pPr>
-      <w:bookmarkStart w:id="41" w:name="_Hlk27048182"/>
-      <w:bookmarkEnd w:id="40"/>
+      <w:bookmarkStart w:id="40" w:name="_Hlk27048182"/>
+      <w:bookmarkEnd w:id="39"/>
       <w:r>
         <w:rPr>
           <w:rFonts w:ascii="Times New Roman" w:hAnsi="Times New Roman"/>
@@ -6466,7 +6511,7 @@
                                     </pic:cNvPicPr>
                                   </pic:nvPicPr>
                                   <pic:blipFill>
-                                    <a:blip r:embed="rId21">
+                                    <a:blip r:embed="rId22">
                                       <a:extLst>
                                         <a:ext uri="{28A0092B-C50C-407E-A947-70E740481C1C}">
                                           <a14:useLocalDpi xmlns:a14="http://schemas.microsoft.com/office/drawing/2010/main" val="0"/>
@@ -6522,7 +6567,7 @@
         </w:rPr>
         <w:t>XXXXXXXXXXXXXXXXX</w:t>
       </w:r>
-      <w:bookmarkEnd w:id="41"/>
+      <w:bookmarkEnd w:id="40"/>
       <w:r>
         <w:rPr>
           <w:rFonts w:ascii="Times New Roman" w:hAnsi="Times New Roman"/>
@@ -6532,7 +6577,7 @@
         <w:t>XXXXXXXXXXXXXXXXXXXXXXXXXXXXXXXXXXXXXXXXXXXXXXXXXX.</w:t>
       </w:r>
     </w:p>
-    <w:bookmarkEnd w:id="39"/>
+    <w:bookmarkEnd w:id="38"/>
     <w:p>
       <w:pPr>
         <w:widowControl w:val="0"/>
@@ -8841,7 +8886,11 @@
           </mc:Choice>
           <mc:Fallback>
             <w:pict>
-              <v:shape w14:anchorId="38B04A2E" id="Text Box 2" o:spid="_x0000_s1029" type="#_x0000_t202" style="position:absolute;left:0;text-align:left;margin-left:269.05pt;margin-top:2.65pt;width:248.4pt;height:386.25pt;z-index:251664384;visibility:visible;mso-wrap-style:square;mso-width-percent:0;mso-height-percent:0;mso-wrap-distance-left:9pt;mso-wrap-distance-top:0;mso-wrap-distance-right:9pt;mso-wrap-distance-bottom:0;mso-position-horizontal:absolute;mso-position-horizontal-relative:margin;mso-position-vertical:absolute;mso-position-vertical-relative:margin;mso-width-percent:0;mso-height-percent:0;mso-width-relative:page;mso-height-relative:page;v-text-anchor:top" o:gfxdata="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" o:allowincell="f" stroked="f">
+              <v:shapetype w14:anchorId="38B04A2E" id="_x0000_t202" coordsize="21600,21600" o:spt="202" path="m,l,21600r21600,l21600,xe">
+                <v:stroke joinstyle="miter"/>
+                <v:path gradientshapeok="t" o:connecttype="rect"/>
+              </v:shapetype>
+              <v:shape id="Text Box 2" o:spid="_x0000_s1029" type="#_x0000_t202" style="position:absolute;left:0;text-align:left;margin-left:269.05pt;margin-top:2.65pt;width:248.4pt;height:386.25pt;z-index:251664384;visibility:visible;mso-wrap-style:square;mso-width-percent:0;mso-height-percent:0;mso-wrap-distance-left:9pt;mso-wrap-distance-top:0;mso-wrap-distance-right:9pt;mso-wrap-distance-bottom:0;mso-position-horizontal:absolute;mso-position-horizontal-relative:margin;mso-position-vertical:absolute;mso-position-vertical-relative:margin;mso-width-percent:0;mso-height-percent:0;mso-width-relative:page;mso-height-relative:page;v-text-anchor:top" o:gfxdata="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" o:allowincell="f" stroked="f">
                 <v:textbox inset="0,0,0,0">
                   <w:txbxContent>
                     <w:p>
@@ -11499,7 +11548,7 @@
           <w:lang w:val="en-US"/>
         </w:rPr>
       </w:pPr>
-      <w:bookmarkStart w:id="42" w:name="_Hlk54277794"/>
+      <w:bookmarkStart w:id="41" w:name="_Hlk54277794"/>
     </w:p>
     <w:p>
       <w:pPr>
@@ -11541,8 +11590,8 @@
           <w:lang w:val="en-US"/>
         </w:rPr>
       </w:pPr>
-      <w:bookmarkStart w:id="43" w:name="_Toc94268522"/>
-      <w:bookmarkEnd w:id="42"/>
+      <w:bookmarkStart w:id="42" w:name="_Toc94268522"/>
+      <w:bookmarkEnd w:id="41"/>
       <w:r>
         <w:rPr>
           <w:lang w:val="en-US"/>
@@ -11556,7 +11605,7 @@
         </w:rPr>
         <w:t xml:space="preserve"> anexo</w:t>
       </w:r>
-      <w:bookmarkEnd w:id="43"/>
+      <w:bookmarkEnd w:id="42"/>
     </w:p>
     <w:p>
       <w:r>
@@ -15880,18 +15929,18 @@
 </file>
 
 <file path=customXml/item1.xml><?xml version="1.0" encoding="utf-8"?>
-<p:properties xmlns:p="http://schemas.microsoft.com/office/2006/metadata/properties" xmlns:xsi="http://www.w3.org/2001/XMLSchema-instance" xmlns:pc="http://schemas.microsoft.com/office/infopath/2007/PartnerControls">
-  <documentManagement/>
-</p:properties>
-</file>
-
-<file path=customXml/item2.xml><?xml version="1.0" encoding="utf-8"?>
 <?mso-contentType ?>
 <FormTemplates xmlns="http://schemas.microsoft.com/sharepoint/v3/contenttype/forms">
   <Display>DocumentLibraryForm</Display>
   <Edit>DocumentLibraryForm</Edit>
   <New>DocumentLibraryForm</New>
 </FormTemplates>
+</file>
+
+<file path=customXml/item2.xml><?xml version="1.0" encoding="utf-8"?>
+<p:properties xmlns:p="http://schemas.microsoft.com/office/2006/metadata/properties" xmlns:xsi="http://www.w3.org/2001/XMLSchema-instance" xmlns:pc="http://schemas.microsoft.com/office/infopath/2007/PartnerControls">
+  <documentManagement/>
+</p:properties>
 </file>
 
 <file path=customXml/item3.xml><?xml version="1.0" encoding="utf-8"?>
@@ -16122,18 +16171,18 @@
 </file>
 
 <file path=customXml/itemProps1.xml><?xml version="1.0" encoding="utf-8"?>
-<ds:datastoreItem xmlns:ds="http://schemas.openxmlformats.org/officeDocument/2006/customXml" ds:itemID="{515BB210-9981-4CA0-A73C-C3B925489931}">
+<ds:datastoreItem xmlns:ds="http://schemas.openxmlformats.org/officeDocument/2006/customXml" ds:itemID="{76AF1F18-BD40-4DEA-81CE-A8C571440A5E}">
   <ds:schemaRefs>
-    <ds:schemaRef ds:uri="http://schemas.microsoft.com/office/2006/metadata/properties"/>
-    <ds:schemaRef ds:uri="http://schemas.microsoft.com/office/infopath/2007/PartnerControls"/>
+    <ds:schemaRef ds:uri="http://schemas.microsoft.com/sharepoint/v3/contenttype/forms"/>
   </ds:schemaRefs>
 </ds:datastoreItem>
 </file>
 
 <file path=customXml/itemProps2.xml><?xml version="1.0" encoding="utf-8"?>
-<ds:datastoreItem xmlns:ds="http://schemas.openxmlformats.org/officeDocument/2006/customXml" ds:itemID="{76AF1F18-BD40-4DEA-81CE-A8C571440A5E}">
+<ds:datastoreItem xmlns:ds="http://schemas.openxmlformats.org/officeDocument/2006/customXml" ds:itemID="{515BB210-9981-4CA0-A73C-C3B925489931}">
   <ds:schemaRefs>
-    <ds:schemaRef ds:uri="http://schemas.microsoft.com/sharepoint/v3/contenttype/forms"/>
+    <ds:schemaRef ds:uri="http://schemas.microsoft.com/office/2006/metadata/properties"/>
+    <ds:schemaRef ds:uri="http://schemas.microsoft.com/office/infopath/2007/PartnerControls"/>
   </ds:schemaRefs>
 </ds:datastoreItem>
 </file>
@@ -16158,7 +16207,7 @@
 </file>
 
 <file path=customXml/itemProps4.xml><?xml version="1.0" encoding="utf-8"?>
-<ds:datastoreItem xmlns:ds="http://schemas.openxmlformats.org/officeDocument/2006/customXml" ds:itemID="{BE9EB715-A02E-46E4-9E71-E0E62BDB1F8D}">
+<ds:datastoreItem xmlns:ds="http://schemas.openxmlformats.org/officeDocument/2006/customXml" ds:itemID="{3F41716D-C747-4279-962F-F7C1408826C2}">
   <ds:schemaRefs>
     <ds:schemaRef ds:uri="http://schemas.openxmlformats.org/officeDocument/2006/bibliography"/>
   </ds:schemaRefs>

</xml_diff>